<commit_message>
La til commandoer i arbeidsplan
Jeg la til alle commandoene man burde huske til arbeidsplan.docx.
</commit_message>
<xml_diff>
--- a/Arbeidsplan.docx
+++ b/Arbeidsplan.docx
@@ -37,542 +37,586 @@
       <w:r>
         <w:t>XML laster</w:t>
       </w:r>
+    </w:p>
+    <w:p>
+      <w:pPr>
+        <w:pStyle w:val="Listeavsnitt"/>
+        <w:numPr>
+          <w:ilvl w:val="0"/>
+          <w:numId w:val="1"/>
+        </w:numPr>
+      </w:pPr>
+      <w:r>
+        <w:t>Introscreen</w:t>
+      </w:r>
+      <w:r>
+        <w:t xml:space="preserve"> </w:t>
+      </w:r>
+      <w:r>
+        <w:t>–</w:t>
+      </w:r>
+      <w:r>
+        <w:t xml:space="preserve"> J</w:t>
+      </w:r>
+    </w:p>
+    <w:p>
+      <w:pPr>
+        <w:pStyle w:val="Overskrift1"/>
+      </w:pPr>
+      <w:r>
+        <w:t>Spill funksjoner</w:t>
+      </w:r>
+    </w:p>
+    <w:p>
+      <w:pPr>
+        <w:pStyle w:val="Listeavsnitt"/>
+        <w:numPr>
+          <w:ilvl w:val="1"/>
+          <w:numId w:val="1"/>
+        </w:numPr>
+      </w:pPr>
+      <w:r>
+        <w:t>Skip</w:t>
+      </w:r>
+      <w:r>
+        <w:t xml:space="preserve"> -O</w:t>
+      </w:r>
+    </w:p>
+    <w:p>
+      <w:pPr>
+        <w:pStyle w:val="Listeavsnitt"/>
+        <w:numPr>
+          <w:ilvl w:val="2"/>
+          <w:numId w:val="1"/>
+        </w:numPr>
+      </w:pPr>
+      <w:r>
+        <w:t>Farge justering for skip og stripe</w:t>
+      </w:r>
+    </w:p>
+    <w:p>
+      <w:pPr>
+        <w:pStyle w:val="Listeavsnitt"/>
+        <w:numPr>
+          <w:ilvl w:val="2"/>
+          <w:numId w:val="1"/>
+        </w:numPr>
+      </w:pPr>
+      <w:r>
+        <w:t>Bevegelse</w:t>
+      </w:r>
+    </w:p>
+    <w:p>
+      <w:pPr>
+        <w:pStyle w:val="Listeavsnitt"/>
+        <w:numPr>
+          <w:ilvl w:val="2"/>
+          <w:numId w:val="1"/>
+        </w:numPr>
+      </w:pPr>
+      <w:r>
+        <w:t>Helse</w:t>
+      </w:r>
+    </w:p>
+    <w:p>
+      <w:pPr>
+        <w:pStyle w:val="Listeavsnitt"/>
+        <w:numPr>
+          <w:ilvl w:val="2"/>
+          <w:numId w:val="1"/>
+        </w:numPr>
+      </w:pPr>
+      <w:r>
+        <w:t>Våpen Mount</w:t>
+      </w:r>
+    </w:p>
+    <w:p>
+      <w:pPr>
+        <w:pStyle w:val="Listeavsnitt"/>
+        <w:numPr>
+          <w:ilvl w:val="1"/>
+          <w:numId w:val="1"/>
+        </w:numPr>
+      </w:pPr>
+      <w:r>
+        <w:t>Objektiver</w:t>
+      </w:r>
+    </w:p>
+    <w:p>
+      <w:pPr>
+        <w:pStyle w:val="Listeavsnitt"/>
+        <w:numPr>
+          <w:ilvl w:val="2"/>
+          <w:numId w:val="1"/>
+        </w:numPr>
+      </w:pPr>
+      <w:r>
+        <w:t>Travsporter</w:t>
+      </w:r>
+    </w:p>
+    <w:p>
+      <w:pPr>
+        <w:pStyle w:val="Listeavsnitt"/>
+        <w:numPr>
+          <w:ilvl w:val="2"/>
+          <w:numId w:val="1"/>
+        </w:numPr>
+      </w:pPr>
+      <w:r>
+        <w:t>Ødelegg</w:t>
+      </w:r>
+    </w:p>
+    <w:p>
+      <w:pPr>
+        <w:pStyle w:val="Listeavsnitt"/>
+        <w:numPr>
+          <w:ilvl w:val="1"/>
+          <w:numId w:val="1"/>
+        </w:numPr>
+      </w:pPr>
+      <w:r>
+        <w:t>Våpen</w:t>
+      </w:r>
+    </w:p>
+    <w:p>
+      <w:pPr>
+        <w:pStyle w:val="Listeavsnitt"/>
+        <w:numPr>
+          <w:ilvl w:val="1"/>
+          <w:numId w:val="1"/>
+        </w:numPr>
+      </w:pPr>
+      <w:r>
+        <w:t>Flytting av skjerm</w:t>
+      </w:r>
+      <w:r>
+        <w:t xml:space="preserve"> - O</w:t>
+      </w:r>
+    </w:p>
+    <w:p>
+      <w:pPr>
+        <w:pStyle w:val="Listeavsnitt"/>
+        <w:numPr>
+          <w:ilvl w:val="1"/>
+          <w:numId w:val="1"/>
+        </w:numPr>
+      </w:pPr>
+      <w:r>
+        <w:t>Verden generering</w:t>
+      </w:r>
+    </w:p>
+    <w:p>
+      <w:pPr>
+        <w:pStyle w:val="Listeavsnitt"/>
+        <w:numPr>
+          <w:ilvl w:val="1"/>
+          <w:numId w:val="1"/>
+        </w:numPr>
+      </w:pPr>
+      <w:r>
+        <w:t>Shop</w:t>
+      </w:r>
+    </w:p>
+    <w:p>
+      <w:pPr>
+        <w:pStyle w:val="Listeavsnitt"/>
+        <w:numPr>
+          <w:ilvl w:val="0"/>
+          <w:numId w:val="1"/>
+        </w:numPr>
+      </w:pPr>
+      <w:r>
+        <w:t>Til vurdering</w:t>
+      </w:r>
+    </w:p>
+    <w:p>
+      <w:pPr>
+        <w:pStyle w:val="Listeavsnitt"/>
+        <w:numPr>
+          <w:ilvl w:val="1"/>
+          <w:numId w:val="1"/>
+        </w:numPr>
+      </w:pPr>
+      <w:proofErr w:type="spellStart"/>
+      <w:r>
+        <w:t>Minimap</w:t>
+      </w:r>
+      <w:proofErr w:type="spellEnd"/>
+    </w:p>
+    <w:p>
+      <w:pPr>
+        <w:pStyle w:val="Listeavsnitt"/>
+        <w:numPr>
+          <w:ilvl w:val="1"/>
+          <w:numId w:val="1"/>
+        </w:numPr>
+      </w:pPr>
+      <w:r>
+        <w:t>Bensin</w:t>
+      </w:r>
+    </w:p>
+    <w:p>
+      <w:pPr>
+        <w:pStyle w:val="Listeavsnitt"/>
+        <w:numPr>
+          <w:ilvl w:val="1"/>
+          <w:numId w:val="1"/>
+        </w:numPr>
+      </w:pPr>
+      <w:r>
+        <w:t>Modulære våpen</w:t>
+      </w:r>
+    </w:p>
+    <w:p>
+      <w:pPr>
+        <w:pStyle w:val="Listeavsnitt"/>
+        <w:numPr>
+          <w:ilvl w:val="1"/>
+          <w:numId w:val="1"/>
+        </w:numPr>
+      </w:pPr>
+      <w:proofErr w:type="spellStart"/>
+      <w:r>
+        <w:t>Forskjelig</w:t>
+      </w:r>
+      <w:proofErr w:type="spellEnd"/>
+      <w:r>
+        <w:t xml:space="preserve"> </w:t>
+      </w:r>
+      <w:proofErr w:type="spellStart"/>
+      <w:r>
+        <w:t>dmg</w:t>
+      </w:r>
+      <w:proofErr w:type="spellEnd"/>
+      <w:r>
+        <w:t xml:space="preserve"> basert på hvor </w:t>
+      </w:r>
+      <w:proofErr w:type="gramStart"/>
+      <w:r>
+        <w:t>man  treffer</w:t>
+      </w:r>
+      <w:proofErr w:type="gramEnd"/>
+    </w:p>
+    <w:p>
+      <w:pPr>
+        <w:pStyle w:val="Overskrift1"/>
+      </w:pPr>
+      <w:r>
+        <w:t>Gr</w:t>
+      </w:r>
+      <w:r>
+        <w:t>a</w:t>
+      </w:r>
+      <w:r>
+        <w:t>fikk</w:t>
+      </w:r>
+    </w:p>
+    <w:p>
+      <w:pPr>
+        <w:pStyle w:val="Listeavsnitt"/>
+        <w:numPr>
+          <w:ilvl w:val="1"/>
+          <w:numId w:val="1"/>
+        </w:numPr>
+      </w:pPr>
+      <w:r>
+        <w:t>User Interface</w:t>
+      </w:r>
+    </w:p>
+    <w:p>
+      <w:pPr>
+        <w:pStyle w:val="Listeavsnitt"/>
+        <w:numPr>
+          <w:ilvl w:val="2"/>
+          <w:numId w:val="1"/>
+        </w:numPr>
+      </w:pPr>
+      <w:r>
+        <w:t>Musepeker</w:t>
+      </w:r>
+    </w:p>
+    <w:p>
+      <w:pPr>
+        <w:pStyle w:val="Listeavsnitt"/>
+        <w:numPr>
+          <w:ilvl w:val="2"/>
+          <w:numId w:val="1"/>
+        </w:numPr>
+      </w:pPr>
+      <w:r>
+        <w:t>HP viser</w:t>
+      </w:r>
+    </w:p>
+    <w:p>
+      <w:pPr>
+        <w:pStyle w:val="Listeavsnitt"/>
+        <w:numPr>
+          <w:ilvl w:val="1"/>
+          <w:numId w:val="1"/>
+        </w:numPr>
+      </w:pPr>
+      <w:r>
+        <w:t>Skip</w:t>
+      </w:r>
+    </w:p>
+    <w:p>
+      <w:pPr>
+        <w:pStyle w:val="Listeavsnitt"/>
+        <w:numPr>
+          <w:ilvl w:val="1"/>
+          <w:numId w:val="1"/>
+        </w:numPr>
+      </w:pPr>
+      <w:r>
+        <w:t>Våpen</w:t>
+      </w:r>
+    </w:p>
+    <w:p>
+      <w:pPr>
+        <w:pStyle w:val="Listeavsnitt"/>
+        <w:numPr>
+          <w:ilvl w:val="1"/>
+          <w:numId w:val="1"/>
+        </w:numPr>
+      </w:pPr>
+      <w:r>
+        <w:t>Romstasjoner</w:t>
+      </w:r>
+    </w:p>
+    <w:p>
+      <w:pPr>
+        <w:pStyle w:val="Listeavsnitt"/>
+        <w:numPr>
+          <w:ilvl w:val="1"/>
+          <w:numId w:val="1"/>
+        </w:numPr>
+      </w:pPr>
+      <w:r>
+        <w:t>Asteroider</w:t>
+      </w:r>
+    </w:p>
+    <w:p>
+      <w:pPr>
+        <w:pStyle w:val="Listeavsnitt"/>
+        <w:numPr>
+          <w:ilvl w:val="1"/>
+          <w:numId w:val="1"/>
+        </w:numPr>
+      </w:pPr>
+      <w:r>
+        <w:t>Valuta/Poeng</w:t>
+      </w:r>
+    </w:p>
+    <w:p>
+      <w:pPr>
+        <w:pStyle w:val="Listeavsnitt"/>
+        <w:numPr>
+          <w:ilvl w:val="1"/>
+          <w:numId w:val="1"/>
+        </w:numPr>
+      </w:pPr>
+      <w:r>
+        <w:t>Bakgrunn</w:t>
+      </w:r>
+    </w:p>
+    <w:p>
+      <w:pPr>
+        <w:pStyle w:val="Listeavsnitt"/>
+        <w:numPr>
+          <w:ilvl w:val="2"/>
+          <w:numId w:val="1"/>
+        </w:numPr>
+      </w:pPr>
+      <w:r>
+        <w:t>Planeter</w:t>
+      </w:r>
+    </w:p>
+    <w:p>
+      <w:pPr>
+        <w:pStyle w:val="Listeavsnitt"/>
+        <w:numPr>
+          <w:ilvl w:val="2"/>
+          <w:numId w:val="1"/>
+        </w:numPr>
+      </w:pPr>
+      <w:r>
+        <w:t>Sol</w:t>
+      </w:r>
+    </w:p>
+    <w:p>
+      <w:pPr>
+        <w:pStyle w:val="Overskrift1"/>
+      </w:pPr>
+      <w:proofErr w:type="spellStart"/>
+      <w:r>
+        <w:t>Exstra</w:t>
+      </w:r>
+      <w:proofErr w:type="spellEnd"/>
+    </w:p>
+    <w:p>
+      <w:pPr>
+        <w:pStyle w:val="Listeavsnitt"/>
+        <w:numPr>
+          <w:ilvl w:val="0"/>
+          <w:numId w:val="1"/>
+        </w:numPr>
+      </w:pPr>
+      <w:r>
+        <w:t>High score - J</w:t>
+      </w:r>
+    </w:p>
+    <w:p>
+      <w:pPr>
+        <w:pStyle w:val="Listeavsnitt"/>
+        <w:numPr>
+          <w:ilvl w:val="0"/>
+          <w:numId w:val="1"/>
+        </w:numPr>
+      </w:pPr>
+      <w:r>
+        <w:t>Musikk tjener – J</w:t>
+      </w:r>
+    </w:p>
+    <w:p>
+      <w:pPr>
+        <w:pStyle w:val="Overskrift1"/>
+      </w:pPr>
+      <w:r>
+        <w:t>Pseudokode</w:t>
+      </w:r>
+    </w:p>
+    <w:p/>
+    <w:p>
+      <w:r>
+        <w:lastRenderedPageBreak/>
+        <w:t>Class Våpen</w:t>
+      </w:r>
+    </w:p>
+    <w:p>
+      <w:r>
+        <w:tab/>
+        <w:t xml:space="preserve">Var </w:t>
+      </w:r>
+      <w:proofErr w:type="spellStart"/>
+      <w:r>
+        <w:t>shootSpeed</w:t>
+      </w:r>
+      <w:proofErr w:type="spellEnd"/>
+      <w:r>
+        <w:t>;</w:t>
+      </w:r>
+    </w:p>
+    <w:p>
+      <w:r>
+        <w:tab/>
+        <w:t>Var Sound;</w:t>
+      </w:r>
+    </w:p>
+    <w:p>
+      <w:r>
+        <w:tab/>
+        <w:t xml:space="preserve">Var </w:t>
+      </w:r>
+      <w:proofErr w:type="spellStart"/>
+      <w:r>
+        <w:t>Bullet</w:t>
+      </w:r>
+      <w:proofErr w:type="spellEnd"/>
+      <w:r>
+        <w:t>;</w:t>
+      </w:r>
+    </w:p>
+    <w:p>
+      <w:r>
+        <w:tab/>
+      </w:r>
+      <w:proofErr w:type="spellStart"/>
+      <w:r>
+        <w:t>Function</w:t>
+      </w:r>
+      <w:proofErr w:type="spellEnd"/>
+      <w:r>
+        <w:t xml:space="preserve"> </w:t>
+      </w:r>
+      <w:proofErr w:type="spellStart"/>
+      <w:r>
+        <w:t>Shoot</w:t>
+      </w:r>
+      <w:proofErr w:type="spellEnd"/>
+    </w:p>
+    <w:p>
+      <w:r>
+        <w:t xml:space="preserve">Class </w:t>
+      </w:r>
+      <w:proofErr w:type="spellStart"/>
+      <w:r>
+        <w:t>Bullet</w:t>
+      </w:r>
+      <w:proofErr w:type="spellEnd"/>
+    </w:p>
+    <w:p>
+      <w:r>
+        <w:t>Var speed;</w:t>
+      </w:r>
+    </w:p>
+    <w:p>
+      <w:r>
+        <w:t xml:space="preserve">Var </w:t>
+      </w:r>
+      <w:proofErr w:type="spellStart"/>
+      <w:r>
+        <w:t>dmg</w:t>
+      </w:r>
+      <w:proofErr w:type="spellEnd"/>
+      <w:r>
+        <w:t>;</w:t>
+      </w:r>
+    </w:p>
+    <w:p/>
+    <w:p>
+      <w:proofErr w:type="spellStart"/>
+      <w:proofErr w:type="gramStart"/>
+      <w:r>
+        <w:t>add</w:t>
+      </w:r>
+      <w:proofErr w:type="spellEnd"/>
+      <w:proofErr w:type="gramEnd"/>
+      <w:r>
+        <w:t xml:space="preserve">, </w:t>
+      </w:r>
+      <w:proofErr w:type="spellStart"/>
+      <w:r>
+        <w:t>commit</w:t>
+      </w:r>
+      <w:proofErr w:type="spellEnd"/>
+      <w:r>
+        <w:t xml:space="preserve">, </w:t>
+      </w:r>
+      <w:proofErr w:type="spellStart"/>
+      <w:r>
+        <w:t>fetch</w:t>
+      </w:r>
+      <w:proofErr w:type="spellEnd"/>
+      <w:r>
+        <w:t xml:space="preserve">, push, </w:t>
+      </w:r>
+      <w:proofErr w:type="spellStart"/>
+      <w:r>
+        <w:t>branch</w:t>
+      </w:r>
+      <w:proofErr w:type="spellEnd"/>
+      <w:r>
+        <w:t xml:space="preserve">, </w:t>
+      </w:r>
+      <w:proofErr w:type="spellStart"/>
+      <w:r>
+        <w:t>checkout</w:t>
+      </w:r>
+      <w:proofErr w:type="spellEnd"/>
+    </w:p>
+    <w:p>
       <w:bookmarkStart w:id="0" w:name="_GoBack"/>
       <w:bookmarkEnd w:id="0"/>
-    </w:p>
-    <w:p>
-      <w:pPr>
-        <w:pStyle w:val="Listeavsnitt"/>
-        <w:numPr>
-          <w:ilvl w:val="0"/>
-          <w:numId w:val="1"/>
-        </w:numPr>
-      </w:pPr>
-      <w:r>
-        <w:t>Introscreen</w:t>
-      </w:r>
-      <w:r>
-        <w:t xml:space="preserve"> </w:t>
-      </w:r>
-      <w:r>
-        <w:t>–</w:t>
-      </w:r>
-      <w:r>
-        <w:t xml:space="preserve"> J</w:t>
-      </w:r>
-    </w:p>
-    <w:p>
-      <w:pPr>
-        <w:pStyle w:val="Overskrift1"/>
-      </w:pPr>
-      <w:r>
-        <w:t>Spill funksjoner</w:t>
-      </w:r>
-    </w:p>
-    <w:p>
-      <w:pPr>
-        <w:pStyle w:val="Listeavsnitt"/>
-        <w:numPr>
-          <w:ilvl w:val="1"/>
-          <w:numId w:val="1"/>
-        </w:numPr>
-      </w:pPr>
-      <w:r>
-        <w:t>Skip</w:t>
-      </w:r>
-      <w:r>
-        <w:t xml:space="preserve"> -O</w:t>
-      </w:r>
-    </w:p>
-    <w:p>
-      <w:pPr>
-        <w:pStyle w:val="Listeavsnitt"/>
-        <w:numPr>
-          <w:ilvl w:val="2"/>
-          <w:numId w:val="1"/>
-        </w:numPr>
-      </w:pPr>
-      <w:r>
-        <w:t>Farge justering for skip og stripe</w:t>
-      </w:r>
-    </w:p>
-    <w:p>
-      <w:pPr>
-        <w:pStyle w:val="Listeavsnitt"/>
-        <w:numPr>
-          <w:ilvl w:val="2"/>
-          <w:numId w:val="1"/>
-        </w:numPr>
-      </w:pPr>
-      <w:r>
-        <w:t>Bevegelse</w:t>
-      </w:r>
-    </w:p>
-    <w:p>
-      <w:pPr>
-        <w:pStyle w:val="Listeavsnitt"/>
-        <w:numPr>
-          <w:ilvl w:val="2"/>
-          <w:numId w:val="1"/>
-        </w:numPr>
-      </w:pPr>
-      <w:r>
-        <w:t>Helse</w:t>
-      </w:r>
-    </w:p>
-    <w:p>
-      <w:pPr>
-        <w:pStyle w:val="Listeavsnitt"/>
-        <w:numPr>
-          <w:ilvl w:val="2"/>
-          <w:numId w:val="1"/>
-        </w:numPr>
-      </w:pPr>
-      <w:r>
-        <w:t>Våpen Mount</w:t>
-      </w:r>
-    </w:p>
-    <w:p>
-      <w:pPr>
-        <w:pStyle w:val="Listeavsnitt"/>
-        <w:numPr>
-          <w:ilvl w:val="1"/>
-          <w:numId w:val="1"/>
-        </w:numPr>
-      </w:pPr>
-      <w:r>
-        <w:t>Objektiver</w:t>
-      </w:r>
-    </w:p>
-    <w:p>
-      <w:pPr>
-        <w:pStyle w:val="Listeavsnitt"/>
-        <w:numPr>
-          <w:ilvl w:val="2"/>
-          <w:numId w:val="1"/>
-        </w:numPr>
-      </w:pPr>
-      <w:r>
-        <w:t>Travsporter</w:t>
-      </w:r>
-    </w:p>
-    <w:p>
-      <w:pPr>
-        <w:pStyle w:val="Listeavsnitt"/>
-        <w:numPr>
-          <w:ilvl w:val="2"/>
-          <w:numId w:val="1"/>
-        </w:numPr>
-      </w:pPr>
-      <w:r>
-        <w:t>Ødelegg</w:t>
-      </w:r>
-    </w:p>
-    <w:p>
-      <w:pPr>
-        <w:pStyle w:val="Listeavsnitt"/>
-        <w:numPr>
-          <w:ilvl w:val="1"/>
-          <w:numId w:val="1"/>
-        </w:numPr>
-      </w:pPr>
-      <w:r>
-        <w:t>Våpen</w:t>
-      </w:r>
-    </w:p>
-    <w:p>
-      <w:pPr>
-        <w:pStyle w:val="Listeavsnitt"/>
-        <w:numPr>
-          <w:ilvl w:val="1"/>
-          <w:numId w:val="1"/>
-        </w:numPr>
-      </w:pPr>
-      <w:r>
-        <w:t>Flytting av skjerm</w:t>
-      </w:r>
-      <w:r>
-        <w:t xml:space="preserve"> - O</w:t>
-      </w:r>
-    </w:p>
-    <w:p>
-      <w:pPr>
-        <w:pStyle w:val="Listeavsnitt"/>
-        <w:numPr>
-          <w:ilvl w:val="1"/>
-          <w:numId w:val="1"/>
-        </w:numPr>
-      </w:pPr>
-      <w:r>
-        <w:t>Verden generering</w:t>
-      </w:r>
-    </w:p>
-    <w:p>
-      <w:pPr>
-        <w:pStyle w:val="Listeavsnitt"/>
-        <w:numPr>
-          <w:ilvl w:val="1"/>
-          <w:numId w:val="1"/>
-        </w:numPr>
-      </w:pPr>
-      <w:r>
-        <w:t>Shop</w:t>
-      </w:r>
-    </w:p>
-    <w:p>
-      <w:pPr>
-        <w:pStyle w:val="Listeavsnitt"/>
-        <w:numPr>
-          <w:ilvl w:val="0"/>
-          <w:numId w:val="1"/>
-        </w:numPr>
-      </w:pPr>
-      <w:r>
-        <w:t>Til vurdering</w:t>
-      </w:r>
-    </w:p>
-    <w:p>
-      <w:pPr>
-        <w:pStyle w:val="Listeavsnitt"/>
-        <w:numPr>
-          <w:ilvl w:val="1"/>
-          <w:numId w:val="1"/>
-        </w:numPr>
-      </w:pPr>
-      <w:proofErr w:type="spellStart"/>
-      <w:r>
-        <w:t>Minimap</w:t>
-      </w:r>
-      <w:proofErr w:type="spellEnd"/>
-    </w:p>
-    <w:p>
-      <w:pPr>
-        <w:pStyle w:val="Listeavsnitt"/>
-        <w:numPr>
-          <w:ilvl w:val="1"/>
-          <w:numId w:val="1"/>
-        </w:numPr>
-      </w:pPr>
-      <w:r>
-        <w:t>Bensin</w:t>
-      </w:r>
-    </w:p>
-    <w:p>
-      <w:pPr>
-        <w:pStyle w:val="Listeavsnitt"/>
-        <w:numPr>
-          <w:ilvl w:val="1"/>
-          <w:numId w:val="1"/>
-        </w:numPr>
-      </w:pPr>
-      <w:r>
-        <w:t>Modulære våpen</w:t>
-      </w:r>
-    </w:p>
-    <w:p>
-      <w:pPr>
-        <w:pStyle w:val="Listeavsnitt"/>
-        <w:numPr>
-          <w:ilvl w:val="1"/>
-          <w:numId w:val="1"/>
-        </w:numPr>
-      </w:pPr>
-      <w:proofErr w:type="spellStart"/>
-      <w:r>
-        <w:t>Forskjelig</w:t>
-      </w:r>
-      <w:proofErr w:type="spellEnd"/>
-      <w:r>
-        <w:t xml:space="preserve"> </w:t>
-      </w:r>
-      <w:proofErr w:type="spellStart"/>
-      <w:r>
-        <w:t>dmg</w:t>
-      </w:r>
-      <w:proofErr w:type="spellEnd"/>
-      <w:r>
-        <w:t xml:space="preserve"> basert på hvor </w:t>
-      </w:r>
-      <w:proofErr w:type="gramStart"/>
-      <w:r>
-        <w:t>man  treffer</w:t>
-      </w:r>
-      <w:proofErr w:type="gramEnd"/>
-    </w:p>
-    <w:p>
-      <w:pPr>
-        <w:pStyle w:val="Overskrift1"/>
-      </w:pPr>
-      <w:r>
-        <w:t>Gr</w:t>
-      </w:r>
-      <w:r>
-        <w:t>a</w:t>
-      </w:r>
-      <w:r>
-        <w:t>fikk</w:t>
-      </w:r>
-    </w:p>
-    <w:p>
-      <w:pPr>
-        <w:pStyle w:val="Listeavsnitt"/>
-        <w:numPr>
-          <w:ilvl w:val="1"/>
-          <w:numId w:val="1"/>
-        </w:numPr>
-      </w:pPr>
-      <w:r>
-        <w:t>User Interface</w:t>
-      </w:r>
-    </w:p>
-    <w:p>
-      <w:pPr>
-        <w:pStyle w:val="Listeavsnitt"/>
-        <w:numPr>
-          <w:ilvl w:val="2"/>
-          <w:numId w:val="1"/>
-        </w:numPr>
-      </w:pPr>
-      <w:r>
-        <w:t>Musepeker</w:t>
-      </w:r>
-    </w:p>
-    <w:p>
-      <w:pPr>
-        <w:pStyle w:val="Listeavsnitt"/>
-        <w:numPr>
-          <w:ilvl w:val="2"/>
-          <w:numId w:val="1"/>
-        </w:numPr>
-      </w:pPr>
-      <w:r>
-        <w:t>HP viser</w:t>
-      </w:r>
-    </w:p>
-    <w:p>
-      <w:pPr>
-        <w:pStyle w:val="Listeavsnitt"/>
-        <w:numPr>
-          <w:ilvl w:val="1"/>
-          <w:numId w:val="1"/>
-        </w:numPr>
-      </w:pPr>
-      <w:r>
-        <w:t>Skip</w:t>
-      </w:r>
-    </w:p>
-    <w:p>
-      <w:pPr>
-        <w:pStyle w:val="Listeavsnitt"/>
-        <w:numPr>
-          <w:ilvl w:val="1"/>
-          <w:numId w:val="1"/>
-        </w:numPr>
-      </w:pPr>
-      <w:r>
-        <w:t>Våpen</w:t>
-      </w:r>
-    </w:p>
-    <w:p>
-      <w:pPr>
-        <w:pStyle w:val="Listeavsnitt"/>
-        <w:numPr>
-          <w:ilvl w:val="1"/>
-          <w:numId w:val="1"/>
-        </w:numPr>
-      </w:pPr>
-      <w:r>
-        <w:t>Romstasjoner</w:t>
-      </w:r>
-    </w:p>
-    <w:p>
-      <w:pPr>
-        <w:pStyle w:val="Listeavsnitt"/>
-        <w:numPr>
-          <w:ilvl w:val="1"/>
-          <w:numId w:val="1"/>
-        </w:numPr>
-      </w:pPr>
-      <w:r>
-        <w:t>Asteroider</w:t>
-      </w:r>
-    </w:p>
-    <w:p>
-      <w:pPr>
-        <w:pStyle w:val="Listeavsnitt"/>
-        <w:numPr>
-          <w:ilvl w:val="1"/>
-          <w:numId w:val="1"/>
-        </w:numPr>
-      </w:pPr>
-      <w:r>
-        <w:t>Valuta/Poeng</w:t>
-      </w:r>
-    </w:p>
-    <w:p>
-      <w:pPr>
-        <w:pStyle w:val="Listeavsnitt"/>
-        <w:numPr>
-          <w:ilvl w:val="1"/>
-          <w:numId w:val="1"/>
-        </w:numPr>
-      </w:pPr>
-      <w:r>
-        <w:t>Bakgrunn</w:t>
-      </w:r>
-    </w:p>
-    <w:p>
-      <w:pPr>
-        <w:pStyle w:val="Listeavsnitt"/>
-        <w:numPr>
-          <w:ilvl w:val="2"/>
-          <w:numId w:val="1"/>
-        </w:numPr>
-      </w:pPr>
-      <w:r>
-        <w:t>Planeter</w:t>
-      </w:r>
-    </w:p>
-    <w:p>
-      <w:pPr>
-        <w:pStyle w:val="Listeavsnitt"/>
-        <w:numPr>
-          <w:ilvl w:val="2"/>
-          <w:numId w:val="1"/>
-        </w:numPr>
-      </w:pPr>
-      <w:r>
-        <w:t>Sol</w:t>
-      </w:r>
-    </w:p>
-    <w:p>
-      <w:pPr>
-        <w:pStyle w:val="Overskrift1"/>
-      </w:pPr>
-      <w:proofErr w:type="spellStart"/>
-      <w:r>
-        <w:t>Exstra</w:t>
-      </w:r>
-      <w:proofErr w:type="spellEnd"/>
-    </w:p>
-    <w:p>
-      <w:pPr>
-        <w:pStyle w:val="Listeavsnitt"/>
-        <w:numPr>
-          <w:ilvl w:val="0"/>
-          <w:numId w:val="1"/>
-        </w:numPr>
-      </w:pPr>
-      <w:r>
-        <w:t>High score - J</w:t>
-      </w:r>
-    </w:p>
-    <w:p>
-      <w:pPr>
-        <w:pStyle w:val="Listeavsnitt"/>
-        <w:numPr>
-          <w:ilvl w:val="0"/>
-          <w:numId w:val="1"/>
-        </w:numPr>
-      </w:pPr>
-      <w:r>
-        <w:t>Musikk tjener – J</w:t>
-      </w:r>
-    </w:p>
-    <w:p>
-      <w:pPr>
-        <w:pStyle w:val="Overskrift1"/>
-      </w:pPr>
-      <w:r>
-        <w:t>Pseudokode</w:t>
-      </w:r>
-    </w:p>
-    <w:p/>
-    <w:p>
-      <w:r>
-        <w:lastRenderedPageBreak/>
-        <w:t>Class Våpen</w:t>
-      </w:r>
-    </w:p>
-    <w:p>
-      <w:r>
-        <w:tab/>
-        <w:t xml:space="preserve">Var </w:t>
-      </w:r>
-      <w:proofErr w:type="spellStart"/>
-      <w:r>
-        <w:t>shootSpeed</w:t>
-      </w:r>
-      <w:proofErr w:type="spellEnd"/>
-      <w:r>
-        <w:t>;</w:t>
-      </w:r>
-    </w:p>
-    <w:p>
-      <w:r>
-        <w:tab/>
-        <w:t>Var Sound;</w:t>
-      </w:r>
-    </w:p>
-    <w:p>
-      <w:r>
-        <w:tab/>
-        <w:t xml:space="preserve">Var </w:t>
-      </w:r>
-      <w:proofErr w:type="spellStart"/>
-      <w:r>
-        <w:t>Bullet</w:t>
-      </w:r>
-      <w:proofErr w:type="spellEnd"/>
-      <w:r>
-        <w:t>;</w:t>
-      </w:r>
-    </w:p>
-    <w:p>
-      <w:r>
-        <w:tab/>
-      </w:r>
-      <w:proofErr w:type="spellStart"/>
-      <w:r>
-        <w:t>Function</w:t>
-      </w:r>
-      <w:proofErr w:type="spellEnd"/>
-      <w:r>
-        <w:t xml:space="preserve"> </w:t>
-      </w:r>
-      <w:proofErr w:type="spellStart"/>
-      <w:r>
-        <w:t>Shoot</w:t>
-      </w:r>
-      <w:proofErr w:type="spellEnd"/>
-    </w:p>
-    <w:p>
-      <w:r>
-        <w:t xml:space="preserve">Class </w:t>
-      </w:r>
-      <w:proofErr w:type="spellStart"/>
-      <w:r>
-        <w:t>Bullet</w:t>
-      </w:r>
-      <w:proofErr w:type="spellEnd"/>
-    </w:p>
-    <w:p>
-      <w:r>
-        <w:t>Var speed;</w:t>
-      </w:r>
-    </w:p>
-    <w:p>
-      <w:r>
-        <w:t xml:space="preserve">Var </w:t>
-      </w:r>
-      <w:proofErr w:type="spellStart"/>
-      <w:r>
-        <w:t>dmg</w:t>
-      </w:r>
-      <w:proofErr w:type="spellEnd"/>
-      <w:r>
-        <w:t>;</w:t>
-      </w:r>
     </w:p>
     <w:sectPr>
       <w:pgSz w:w="11906" w:h="16838"/>

</xml_diff>

<commit_message>
Lagde Shop meny med fungerende knapper Knappene fungerer, prøver å laste inn XML data
</commit_message>
<xml_diff>
--- a/Arbeidsplan.docx
+++ b/Arbeidsplan.docx
@@ -298,6 +298,9 @@
               <w:jc w:val="center"/>
             </w:pPr>
             <w:r>
+              <w:rPr>
+                <w:color w:val="70AD47" w:themeColor="accent6"/>
+              </w:rPr>
               <w:t>Planlegging</w:t>
             </w:r>
           </w:p>
@@ -339,6 +342,9 @@
               <w:jc w:val="center"/>
             </w:pPr>
             <w:r>
+              <w:rPr>
+                <w:color w:val="ED7D31" w:themeColor="accent2"/>
+              </w:rPr>
               <w:t>XML laster</w:t>
             </w:r>
           </w:p>
@@ -380,6 +386,9 @@
               <w:jc w:val="center"/>
             </w:pPr>
             <w:r>
+              <w:rPr>
+                <w:color w:val="ED7D31" w:themeColor="accent2"/>
+              </w:rPr>
               <w:t>Introskjerm</w:t>
             </w:r>
           </w:p>
@@ -599,6 +608,8 @@
             <w:pPr>
               <w:jc w:val="center"/>
             </w:pPr>
+            <w:bookmarkStart w:id="0" w:name="_GoBack"/>
+            <w:bookmarkEnd w:id="0"/>
             <w:r>
               <w:t>Odin</w:t>
             </w:r>
@@ -1625,8 +1636,6 @@
           <w:lang w:val="en-GB"/>
         </w:rPr>
       </w:pPr>
-      <w:bookmarkStart w:id="0" w:name="_GoBack"/>
-      <w:bookmarkEnd w:id="0"/>
     </w:p>
     <w:sectPr>
       <w:pgSz w:w="11906" w:h="16838"/>

</xml_diff>

<commit_message>
Improve'a shoppen Yay, og endra xml navnet + xml filen
</commit_message>
<xml_diff>
--- a/Arbeidsplan.docx
+++ b/Arbeidsplan.docx
@@ -339,11 +339,15 @@
           </w:tcPr>
           <w:p>
             <w:pPr>
+              <w:tabs>
+                <w:tab w:val="left" w:pos="825"/>
+                <w:tab w:val="center" w:pos="1402"/>
+              </w:tabs>
               <w:jc w:val="center"/>
             </w:pPr>
             <w:r>
               <w:rPr>
-                <w:color w:val="ED7D31" w:themeColor="accent2"/>
+                <w:color w:val="70AD47" w:themeColor="accent6"/>
               </w:rPr>
               <w:t>XML laster</w:t>
             </w:r>
@@ -608,8 +612,6 @@
             <w:pPr>
               <w:jc w:val="center"/>
             </w:pPr>
-            <w:bookmarkStart w:id="0" w:name="_GoBack"/>
-            <w:bookmarkEnd w:id="0"/>
             <w:r>
               <w:t>Odin</w:t>
             </w:r>
@@ -806,6 +808,9 @@
               <w:jc w:val="center"/>
             </w:pPr>
             <w:r>
+              <w:rPr>
+                <w:color w:val="ED7D31" w:themeColor="accent2"/>
+              </w:rPr>
               <w:t>Butikk</w:t>
             </w:r>
           </w:p>
@@ -988,6 +993,8 @@
                 <w:i/>
               </w:rPr>
             </w:pPr>
+            <w:bookmarkStart w:id="0" w:name="_GoBack"/>
+            <w:bookmarkEnd w:id="0"/>
             <w:r>
               <w:t>Odin, Jonas</w:t>
             </w:r>

</xml_diff>